<commit_message>
[Tutorial][Liferay] Add hot deploy and placehoder pice
</commit_message>
<xml_diff>
--- a/learning_in_java.docx
+++ b/learning_in_java.docx
@@ -1,6 +1,6 @@
 
 <file path=word/document.xml><?xml version="1.0" encoding="utf-8"?>
-<w:document xmlns:wpc="http://schemas.microsoft.com/office/word/2010/wordprocessingCanvas" xmlns:mc="http://schemas.openxmlformats.org/markup-compatibility/2006" xmlns:o="urn:schemas-microsoft-com:office:office" xmlns:r="http://schemas.openxmlformats.org/officeDocument/2006/relationships" xmlns:m="http://schemas.openxmlformats.org/officeDocument/2006/math" xmlns:v="urn:schemas-microsoft-com:vml" xmlns:wp14="http://schemas.microsoft.com/office/word/2010/wordprocessingDrawing" xmlns:wp="http://schemas.openxmlformats.org/drawingml/2006/wordprocessingDrawing" xmlns:w="http://schemas.openxmlformats.org/wordprocessingml/2006/main" xmlns:w14="http://schemas.microsoft.com/office/word/2010/wordml" xmlns:w10="urn:schemas-microsoft-com:office:word" xmlns:w15="http://schemas.microsoft.com/office/word/2012/wordml" xmlns:wpg="http://schemas.microsoft.com/office/word/2010/wordprocessingGroup" xmlns:wpi="http://schemas.microsoft.com/office/word/2010/wordprocessingInk" xmlns:wne="http://schemas.microsoft.com/office/word/2006/wordml" xmlns:wps="http://schemas.microsoft.com/office/word/2010/wordprocessingShape" xmlns:wpsCustomData="http://www.wps.cn/officeDocument/2013/wpsCustomData" mc:Ignorable="w14 w15 wp14">
+<w:document xmlns:wpc="http://schemas.microsoft.com/office/word/2010/wordprocessingCanvas" xmlns:mc="http://schemas.openxmlformats.org/markup-compatibility/2006" xmlns:o="urn:schemas-microsoft-com:office:office" xmlns:r="http://schemas.openxmlformats.org/officeDocument/2006/relationships" xmlns:m="http://schemas.openxmlformats.org/officeDocument/2006/math" xmlns:v="urn:schemas-microsoft-com:vml" xmlns:wp14="http://schemas.microsoft.com/office/word/2010/wordprocessingDrawing" xmlns:wp="http://schemas.openxmlformats.org/drawingml/2006/wordprocessingDrawing" xmlns:w="http://schemas.openxmlformats.org/wordprocessingml/2006/main" xmlns:w14="http://schemas.microsoft.com/office/word/2010/wordml" xmlns:w10="urn:schemas-microsoft-com:office:word" xmlns:w15="http://schemas.microsoft.com/office/word/2012/wordml" xmlns:wpg="http://schemas.microsoft.com/office/word/2010/wordprocessingGroup" xmlns:wpi="http://schemas.microsoft.com/office/word/2010/wordprocessingInk" xmlns:wne="http://schemas.microsoft.com/office/word/2006/wordml" xmlns:wps="http://schemas.microsoft.com/office/word/2010/wordprocessingShape" mc:Ignorable="w14 w15 wp14">
   <w:body>
     <w:p>
       <w:pPr>
@@ -8,6 +8,12 @@
         <w:tabs>
           <w:tab w:val="right" w:leader="dot" w:pos="9922"/>
         </w:tabs>
+        <w:rPr>
+          <w:rFonts w:hint="eastAsia" w:ascii="宋体" w:hAnsi="宋体" w:eastAsia="宋体" w:cs="宋体"/>
+          <w:kern w:val="44"/>
+          <w:szCs w:val="48"/>
+          <w:lang w:val="en-US" w:eastAsia="zh-CN" w:bidi="ar"/>
+        </w:rPr>
       </w:pPr>
       <w:r>
         <w:rPr>
@@ -39,58 +45,99 @@
       <w:r>
         <w:rPr>
           <w:rFonts w:hint="eastAsia" w:ascii="华文细黑" w:hAnsi="华文细黑" w:eastAsia="华文细黑" w:cs="华文细黑"/>
+          <w:kern w:val="44"/>
           <w:szCs w:val="30"/>
-          <w:lang w:val="en-US" w:eastAsia="zh-CN"/>
+          <w:lang w:val="en-US" w:eastAsia="zh-CN" w:bidi="ar"/>
         </w:rPr>
         <w:fldChar w:fldCharType="begin"/>
       </w:r>
       <w:r>
         <w:rPr>
           <w:rFonts w:hint="eastAsia" w:ascii="华文细黑" w:hAnsi="华文细黑" w:eastAsia="华文细黑" w:cs="华文细黑"/>
+          <w:kern w:val="44"/>
           <w:szCs w:val="30"/>
-          <w:lang w:val="en-US" w:eastAsia="zh-CN"/>
-        </w:rPr>
-        <w:instrText xml:space="preserve"> HYPERLINK \l _Toc31641 </w:instrText>
+          <w:lang w:val="en-US" w:eastAsia="zh-CN" w:bidi="ar"/>
+        </w:rPr>
+        <w:instrText xml:space="preserve"> HYPERLINK \l _Toc799760563 </w:instrText>
       </w:r>
       <w:r>
         <w:rPr>
           <w:rFonts w:hint="eastAsia" w:ascii="华文细黑" w:hAnsi="华文细黑" w:eastAsia="华文细黑" w:cs="华文细黑"/>
+          <w:kern w:val="44"/>
           <w:szCs w:val="30"/>
-          <w:lang w:val="en-US" w:eastAsia="zh-CN"/>
+          <w:lang w:val="en-US" w:eastAsia="zh-CN" w:bidi="ar"/>
         </w:rPr>
         <w:fldChar w:fldCharType="separate"/>
       </w:r>
       <w:r>
         <w:rPr>
           <w:rFonts w:hint="eastAsia" w:ascii="华文细黑" w:hAnsi="华文细黑" w:eastAsia="华文细黑" w:cs="华文细黑"/>
+          <w:kern w:val="44"/>
           <w:szCs w:val="30"/>
-          <w:lang w:val="en-US" w:eastAsia="zh-CN"/>
+          <w:lang w:val="en-US" w:eastAsia="zh-CN" w:bidi="ar"/>
         </w:rPr>
         <w:t>JAVA环境配置</w:t>
       </w:r>
       <w:r>
+        <w:rPr>
+          <w:rFonts w:hint="eastAsia" w:ascii="宋体" w:hAnsi="宋体" w:eastAsia="宋体" w:cs="宋体"/>
+          <w:kern w:val="44"/>
+          <w:szCs w:val="48"/>
+          <w:lang w:val="en-US" w:eastAsia="zh-CN" w:bidi="ar"/>
+        </w:rPr>
         <w:tab/>
       </w:r>
       <w:r>
+        <w:rPr>
+          <w:rFonts w:hint="eastAsia" w:ascii="宋体" w:hAnsi="宋体" w:eastAsia="宋体" w:cs="宋体"/>
+          <w:kern w:val="44"/>
+          <w:szCs w:val="48"/>
+          <w:lang w:val="en-US" w:eastAsia="zh-CN" w:bidi="ar"/>
+        </w:rPr>
         <w:fldChar w:fldCharType="begin"/>
       </w:r>
       <w:r>
-        <w:instrText xml:space="preserve"> PAGEREF _Toc31641 </w:instrText>
-      </w:r>
-      <w:r>
+        <w:rPr>
+          <w:rFonts w:hint="eastAsia" w:ascii="宋体" w:hAnsi="宋体" w:eastAsia="宋体" w:cs="宋体"/>
+          <w:kern w:val="44"/>
+          <w:szCs w:val="48"/>
+          <w:lang w:val="en-US" w:eastAsia="zh-CN" w:bidi="ar"/>
+        </w:rPr>
+        <w:instrText xml:space="preserve"> PAGEREF _Toc799760563 </w:instrText>
+      </w:r>
+      <w:r>
+        <w:rPr>
+          <w:rFonts w:hint="eastAsia" w:ascii="宋体" w:hAnsi="宋体" w:eastAsia="宋体" w:cs="宋体"/>
+          <w:kern w:val="44"/>
+          <w:szCs w:val="48"/>
+          <w:lang w:val="en-US" w:eastAsia="zh-CN" w:bidi="ar"/>
+        </w:rPr>
         <w:fldChar w:fldCharType="separate"/>
       </w:r>
       <w:r>
+        <w:rPr>
+          <w:rFonts w:hint="eastAsia" w:ascii="宋体" w:hAnsi="宋体" w:eastAsia="宋体" w:cs="宋体"/>
+          <w:kern w:val="44"/>
+          <w:szCs w:val="48"/>
+          <w:lang w:val="en-US" w:eastAsia="zh-CN" w:bidi="ar"/>
+        </w:rPr>
         <w:t>2</w:t>
       </w:r>
       <w:r>
+        <w:rPr>
+          <w:rFonts w:hint="eastAsia" w:ascii="宋体" w:hAnsi="宋体" w:eastAsia="宋体" w:cs="宋体"/>
+          <w:kern w:val="44"/>
+          <w:szCs w:val="48"/>
+          <w:lang w:val="en-US" w:eastAsia="zh-CN" w:bidi="ar"/>
+        </w:rPr>
         <w:fldChar w:fldCharType="end"/>
       </w:r>
       <w:r>
         <w:rPr>
           <w:rFonts w:hint="eastAsia" w:ascii="华文细黑" w:hAnsi="华文细黑" w:eastAsia="华文细黑" w:cs="华文细黑"/>
+          <w:kern w:val="44"/>
           <w:szCs w:val="30"/>
-          <w:lang w:val="en-US" w:eastAsia="zh-CN"/>
+          <w:lang w:val="en-US" w:eastAsia="zh-CN" w:bidi="ar"/>
         </w:rPr>
         <w:fldChar w:fldCharType="end"/>
       </w:r>
@@ -101,62 +148,109 @@
         <w:tabs>
           <w:tab w:val="right" w:leader="dot" w:pos="9922"/>
         </w:tabs>
+        <w:rPr>
+          <w:rFonts w:hint="eastAsia" w:ascii="宋体" w:hAnsi="宋体" w:eastAsia="宋体" w:cs="宋体"/>
+          <w:kern w:val="44"/>
+          <w:szCs w:val="48"/>
+          <w:lang w:val="en-US" w:eastAsia="zh-CN" w:bidi="ar"/>
+        </w:rPr>
       </w:pPr>
       <w:r>
         <w:rPr>
           <w:rFonts w:hint="eastAsia" w:ascii="华文细黑" w:hAnsi="华文细黑" w:eastAsia="华文细黑" w:cs="华文细黑"/>
+          <w:kern w:val="44"/>
           <w:szCs w:val="30"/>
-          <w:lang w:val="en-US" w:eastAsia="zh-CN"/>
+          <w:lang w:val="en-US" w:eastAsia="zh-CN" w:bidi="ar"/>
         </w:rPr>
         <w:fldChar w:fldCharType="begin"/>
       </w:r>
       <w:r>
         <w:rPr>
           <w:rFonts w:hint="eastAsia" w:ascii="华文细黑" w:hAnsi="华文细黑" w:eastAsia="华文细黑" w:cs="华文细黑"/>
+          <w:kern w:val="44"/>
           <w:szCs w:val="30"/>
-          <w:lang w:val="en-US" w:eastAsia="zh-CN"/>
-        </w:rPr>
-        <w:instrText xml:space="preserve"> HYPERLINK \l _Toc7233 </w:instrText>
+          <w:lang w:val="en-US" w:eastAsia="zh-CN" w:bidi="ar"/>
+        </w:rPr>
+        <w:instrText xml:space="preserve"> HYPERLINK \l _Toc1840493859 </w:instrText>
       </w:r>
       <w:r>
         <w:rPr>
           <w:rFonts w:hint="eastAsia" w:ascii="华文细黑" w:hAnsi="华文细黑" w:eastAsia="华文细黑" w:cs="华文细黑"/>
+          <w:kern w:val="44"/>
           <w:szCs w:val="30"/>
-          <w:lang w:val="en-US" w:eastAsia="zh-CN"/>
+          <w:lang w:val="en-US" w:eastAsia="zh-CN" w:bidi="ar"/>
         </w:rPr>
         <w:fldChar w:fldCharType="separate"/>
       </w:r>
       <w:r>
         <w:rPr>
           <w:rFonts w:hint="eastAsia" w:ascii="华文楷体" w:hAnsi="华文楷体" w:eastAsia="华文楷体" w:cs="华文楷体"/>
+          <w:kern w:val="44"/>
           <w:szCs w:val="28"/>
-          <w:lang w:val="en-US" w:eastAsia="zh-CN"/>
+          <w:lang w:val="en-US" w:eastAsia="zh-CN" w:bidi="ar"/>
         </w:rPr>
         <w:t>Windows下环境配置</w:t>
       </w:r>
       <w:r>
+        <w:rPr>
+          <w:rFonts w:hint="eastAsia" w:ascii="宋体" w:hAnsi="宋体" w:eastAsia="宋体" w:cs="宋体"/>
+          <w:kern w:val="44"/>
+          <w:szCs w:val="48"/>
+          <w:lang w:val="en-US" w:eastAsia="zh-CN" w:bidi="ar"/>
+        </w:rPr>
         <w:tab/>
       </w:r>
       <w:r>
+        <w:rPr>
+          <w:rFonts w:hint="eastAsia" w:ascii="宋体" w:hAnsi="宋体" w:eastAsia="宋体" w:cs="宋体"/>
+          <w:kern w:val="44"/>
+          <w:szCs w:val="48"/>
+          <w:lang w:val="en-US" w:eastAsia="zh-CN" w:bidi="ar"/>
+        </w:rPr>
         <w:fldChar w:fldCharType="begin"/>
       </w:r>
       <w:r>
-        <w:instrText xml:space="preserve"> PAGEREF _Toc7233 </w:instrText>
-      </w:r>
-      <w:r>
+        <w:rPr>
+          <w:rFonts w:hint="eastAsia" w:ascii="宋体" w:hAnsi="宋体" w:eastAsia="宋体" w:cs="宋体"/>
+          <w:kern w:val="44"/>
+          <w:szCs w:val="48"/>
+          <w:lang w:val="en-US" w:eastAsia="zh-CN" w:bidi="ar"/>
+        </w:rPr>
+        <w:instrText xml:space="preserve"> PAGEREF _Toc1840493859 </w:instrText>
+      </w:r>
+      <w:r>
+        <w:rPr>
+          <w:rFonts w:hint="eastAsia" w:ascii="宋体" w:hAnsi="宋体" w:eastAsia="宋体" w:cs="宋体"/>
+          <w:kern w:val="44"/>
+          <w:szCs w:val="48"/>
+          <w:lang w:val="en-US" w:eastAsia="zh-CN" w:bidi="ar"/>
+        </w:rPr>
         <w:fldChar w:fldCharType="separate"/>
       </w:r>
       <w:r>
+        <w:rPr>
+          <w:rFonts w:hint="eastAsia" w:ascii="宋体" w:hAnsi="宋体" w:eastAsia="宋体" w:cs="宋体"/>
+          <w:kern w:val="44"/>
+          <w:szCs w:val="48"/>
+          <w:lang w:val="en-US" w:eastAsia="zh-CN" w:bidi="ar"/>
+        </w:rPr>
         <w:t>2</w:t>
       </w:r>
       <w:r>
+        <w:rPr>
+          <w:rFonts w:hint="eastAsia" w:ascii="宋体" w:hAnsi="宋体" w:eastAsia="宋体" w:cs="宋体"/>
+          <w:kern w:val="44"/>
+          <w:szCs w:val="48"/>
+          <w:lang w:val="en-US" w:eastAsia="zh-CN" w:bidi="ar"/>
+        </w:rPr>
         <w:fldChar w:fldCharType="end"/>
       </w:r>
       <w:r>
         <w:rPr>
           <w:rFonts w:hint="eastAsia" w:ascii="华文细黑" w:hAnsi="华文细黑" w:eastAsia="华文细黑" w:cs="华文细黑"/>
+          <w:kern w:val="44"/>
           <w:szCs w:val="30"/>
-          <w:lang w:val="en-US" w:eastAsia="zh-CN"/>
+          <w:lang w:val="en-US" w:eastAsia="zh-CN" w:bidi="ar"/>
         </w:rPr>
         <w:fldChar w:fldCharType="end"/>
       </w:r>
@@ -167,62 +261,109 @@
         <w:tabs>
           <w:tab w:val="right" w:leader="dot" w:pos="9922"/>
         </w:tabs>
+        <w:rPr>
+          <w:rFonts w:hint="eastAsia" w:ascii="宋体" w:hAnsi="宋体" w:eastAsia="宋体" w:cs="宋体"/>
+          <w:kern w:val="44"/>
+          <w:szCs w:val="48"/>
+          <w:lang w:val="en-US" w:eastAsia="zh-CN" w:bidi="ar"/>
+        </w:rPr>
       </w:pPr>
       <w:r>
         <w:rPr>
           <w:rFonts w:hint="eastAsia" w:ascii="华文细黑" w:hAnsi="华文细黑" w:eastAsia="华文细黑" w:cs="华文细黑"/>
+          <w:kern w:val="44"/>
           <w:szCs w:val="30"/>
-          <w:lang w:val="en-US" w:eastAsia="zh-CN"/>
+          <w:lang w:val="en-US" w:eastAsia="zh-CN" w:bidi="ar"/>
         </w:rPr>
         <w:fldChar w:fldCharType="begin"/>
       </w:r>
       <w:r>
         <w:rPr>
           <w:rFonts w:hint="eastAsia" w:ascii="华文细黑" w:hAnsi="华文细黑" w:eastAsia="华文细黑" w:cs="华文细黑"/>
+          <w:kern w:val="44"/>
           <w:szCs w:val="30"/>
-          <w:lang w:val="en-US" w:eastAsia="zh-CN"/>
-        </w:rPr>
-        <w:instrText xml:space="preserve"> HYPERLINK \l _Toc6299 </w:instrText>
+          <w:lang w:val="en-US" w:eastAsia="zh-CN" w:bidi="ar"/>
+        </w:rPr>
+        <w:instrText xml:space="preserve"> HYPERLINK \l _Toc1809870013 </w:instrText>
       </w:r>
       <w:r>
         <w:rPr>
           <w:rFonts w:hint="eastAsia" w:ascii="华文细黑" w:hAnsi="华文细黑" w:eastAsia="华文细黑" w:cs="华文细黑"/>
+          <w:kern w:val="44"/>
           <w:szCs w:val="30"/>
-          <w:lang w:val="en-US" w:eastAsia="zh-CN"/>
+          <w:lang w:val="en-US" w:eastAsia="zh-CN" w:bidi="ar"/>
         </w:rPr>
         <w:fldChar w:fldCharType="separate"/>
       </w:r>
       <w:r>
         <w:rPr>
           <w:rFonts w:hint="eastAsia" w:ascii="华文楷体" w:hAnsi="华文楷体" w:eastAsia="华文楷体" w:cs="华文楷体"/>
+          <w:kern w:val="44"/>
           <w:szCs w:val="28"/>
-          <w:lang w:val="en-US" w:eastAsia="zh-CN"/>
+          <w:lang w:val="en-US" w:eastAsia="zh-CN" w:bidi="ar"/>
         </w:rPr>
         <w:t>Linux下环境配置</w:t>
       </w:r>
       <w:r>
+        <w:rPr>
+          <w:rFonts w:hint="eastAsia" w:ascii="宋体" w:hAnsi="宋体" w:eastAsia="宋体" w:cs="宋体"/>
+          <w:kern w:val="44"/>
+          <w:szCs w:val="48"/>
+          <w:lang w:val="en-US" w:eastAsia="zh-CN" w:bidi="ar"/>
+        </w:rPr>
         <w:tab/>
       </w:r>
       <w:r>
+        <w:rPr>
+          <w:rFonts w:hint="eastAsia" w:ascii="宋体" w:hAnsi="宋体" w:eastAsia="宋体" w:cs="宋体"/>
+          <w:kern w:val="44"/>
+          <w:szCs w:val="48"/>
+          <w:lang w:val="en-US" w:eastAsia="zh-CN" w:bidi="ar"/>
+        </w:rPr>
         <w:fldChar w:fldCharType="begin"/>
       </w:r>
       <w:r>
-        <w:instrText xml:space="preserve"> PAGEREF _Toc6299 </w:instrText>
-      </w:r>
-      <w:r>
+        <w:rPr>
+          <w:rFonts w:hint="eastAsia" w:ascii="宋体" w:hAnsi="宋体" w:eastAsia="宋体" w:cs="宋体"/>
+          <w:kern w:val="44"/>
+          <w:szCs w:val="48"/>
+          <w:lang w:val="en-US" w:eastAsia="zh-CN" w:bidi="ar"/>
+        </w:rPr>
+        <w:instrText xml:space="preserve"> PAGEREF _Toc1809870013 </w:instrText>
+      </w:r>
+      <w:r>
+        <w:rPr>
+          <w:rFonts w:hint="eastAsia" w:ascii="宋体" w:hAnsi="宋体" w:eastAsia="宋体" w:cs="宋体"/>
+          <w:kern w:val="44"/>
+          <w:szCs w:val="48"/>
+          <w:lang w:val="en-US" w:eastAsia="zh-CN" w:bidi="ar"/>
+        </w:rPr>
         <w:fldChar w:fldCharType="separate"/>
       </w:r>
       <w:r>
+        <w:rPr>
+          <w:rFonts w:hint="eastAsia" w:ascii="宋体" w:hAnsi="宋体" w:eastAsia="宋体" w:cs="宋体"/>
+          <w:kern w:val="44"/>
+          <w:szCs w:val="48"/>
+          <w:lang w:val="en-US" w:eastAsia="zh-CN" w:bidi="ar"/>
+        </w:rPr>
         <w:t>3</w:t>
       </w:r>
       <w:r>
+        <w:rPr>
+          <w:rFonts w:hint="eastAsia" w:ascii="宋体" w:hAnsi="宋体" w:eastAsia="宋体" w:cs="宋体"/>
+          <w:kern w:val="44"/>
+          <w:szCs w:val="48"/>
+          <w:lang w:val="en-US" w:eastAsia="zh-CN" w:bidi="ar"/>
+        </w:rPr>
         <w:fldChar w:fldCharType="end"/>
       </w:r>
       <w:r>
         <w:rPr>
           <w:rFonts w:hint="eastAsia" w:ascii="华文细黑" w:hAnsi="华文细黑" w:eastAsia="华文细黑" w:cs="华文细黑"/>
+          <w:kern w:val="44"/>
           <w:szCs w:val="30"/>
-          <w:lang w:val="en-US" w:eastAsia="zh-CN"/>
+          <w:lang w:val="en-US" w:eastAsia="zh-CN" w:bidi="ar"/>
         </w:rPr>
         <w:fldChar w:fldCharType="end"/>
       </w:r>
@@ -233,62 +374,109 @@
         <w:tabs>
           <w:tab w:val="right" w:leader="dot" w:pos="9922"/>
         </w:tabs>
+        <w:rPr>
+          <w:rFonts w:hint="eastAsia" w:ascii="宋体" w:hAnsi="宋体" w:eastAsia="宋体" w:cs="宋体"/>
+          <w:kern w:val="44"/>
+          <w:szCs w:val="48"/>
+          <w:lang w:val="en-US" w:eastAsia="zh-CN" w:bidi="ar"/>
+        </w:rPr>
       </w:pPr>
       <w:r>
         <w:rPr>
           <w:rFonts w:hint="eastAsia" w:ascii="华文细黑" w:hAnsi="华文细黑" w:eastAsia="华文细黑" w:cs="华文细黑"/>
+          <w:kern w:val="44"/>
           <w:szCs w:val="30"/>
-          <w:lang w:val="en-US" w:eastAsia="zh-CN"/>
+          <w:lang w:val="en-US" w:eastAsia="zh-CN" w:bidi="ar"/>
         </w:rPr>
         <w:fldChar w:fldCharType="begin"/>
       </w:r>
       <w:r>
         <w:rPr>
           <w:rFonts w:hint="eastAsia" w:ascii="华文细黑" w:hAnsi="华文细黑" w:eastAsia="华文细黑" w:cs="华文细黑"/>
+          <w:kern w:val="44"/>
           <w:szCs w:val="30"/>
-          <w:lang w:val="en-US" w:eastAsia="zh-CN"/>
-        </w:rPr>
-        <w:instrText xml:space="preserve"> HYPERLINK \l _Toc1226 </w:instrText>
+          <w:lang w:val="en-US" w:eastAsia="zh-CN" w:bidi="ar"/>
+        </w:rPr>
+        <w:instrText xml:space="preserve"> HYPERLINK \l _Toc1563701534 </w:instrText>
       </w:r>
       <w:r>
         <w:rPr>
           <w:rFonts w:hint="eastAsia" w:ascii="华文细黑" w:hAnsi="华文细黑" w:eastAsia="华文细黑" w:cs="华文细黑"/>
+          <w:kern w:val="44"/>
           <w:szCs w:val="30"/>
-          <w:lang w:val="en-US" w:eastAsia="zh-CN"/>
+          <w:lang w:val="en-US" w:eastAsia="zh-CN" w:bidi="ar"/>
         </w:rPr>
         <w:fldChar w:fldCharType="separate"/>
       </w:r>
       <w:r>
         <w:rPr>
           <w:rFonts w:hint="eastAsia" w:ascii="华文细黑" w:hAnsi="华文细黑" w:eastAsia="华文细黑" w:cs="华文细黑"/>
+          <w:kern w:val="44"/>
           <w:szCs w:val="30"/>
-          <w:lang w:val="en-US" w:eastAsia="zh-CN"/>
+          <w:lang w:val="en-US" w:eastAsia="zh-CN" w:bidi="ar"/>
         </w:rPr>
         <w:t>JAVA基础语法</w:t>
       </w:r>
       <w:r>
+        <w:rPr>
+          <w:rFonts w:hint="eastAsia" w:ascii="宋体" w:hAnsi="宋体" w:eastAsia="宋体" w:cs="宋体"/>
+          <w:kern w:val="44"/>
+          <w:szCs w:val="48"/>
+          <w:lang w:val="en-US" w:eastAsia="zh-CN" w:bidi="ar"/>
+        </w:rPr>
         <w:tab/>
       </w:r>
       <w:r>
+        <w:rPr>
+          <w:rFonts w:hint="eastAsia" w:ascii="宋体" w:hAnsi="宋体" w:eastAsia="宋体" w:cs="宋体"/>
+          <w:kern w:val="44"/>
+          <w:szCs w:val="48"/>
+          <w:lang w:val="en-US" w:eastAsia="zh-CN" w:bidi="ar"/>
+        </w:rPr>
         <w:fldChar w:fldCharType="begin"/>
       </w:r>
       <w:r>
-        <w:instrText xml:space="preserve"> PAGEREF _Toc1226 </w:instrText>
-      </w:r>
-      <w:r>
+        <w:rPr>
+          <w:rFonts w:hint="eastAsia" w:ascii="宋体" w:hAnsi="宋体" w:eastAsia="宋体" w:cs="宋体"/>
+          <w:kern w:val="44"/>
+          <w:szCs w:val="48"/>
+          <w:lang w:val="en-US" w:eastAsia="zh-CN" w:bidi="ar"/>
+        </w:rPr>
+        <w:instrText xml:space="preserve"> PAGEREF _Toc1563701534 </w:instrText>
+      </w:r>
+      <w:r>
+        <w:rPr>
+          <w:rFonts w:hint="eastAsia" w:ascii="宋体" w:hAnsi="宋体" w:eastAsia="宋体" w:cs="宋体"/>
+          <w:kern w:val="44"/>
+          <w:szCs w:val="48"/>
+          <w:lang w:val="en-US" w:eastAsia="zh-CN" w:bidi="ar"/>
+        </w:rPr>
         <w:fldChar w:fldCharType="separate"/>
       </w:r>
       <w:r>
+        <w:rPr>
+          <w:rFonts w:hint="eastAsia" w:ascii="宋体" w:hAnsi="宋体" w:eastAsia="宋体" w:cs="宋体"/>
+          <w:kern w:val="44"/>
+          <w:szCs w:val="48"/>
+          <w:lang w:val="en-US" w:eastAsia="zh-CN" w:bidi="ar"/>
+        </w:rPr>
         <w:t>4</w:t>
       </w:r>
       <w:r>
+        <w:rPr>
+          <w:rFonts w:hint="eastAsia" w:ascii="宋体" w:hAnsi="宋体" w:eastAsia="宋体" w:cs="宋体"/>
+          <w:kern w:val="44"/>
+          <w:szCs w:val="48"/>
+          <w:lang w:val="en-US" w:eastAsia="zh-CN" w:bidi="ar"/>
+        </w:rPr>
         <w:fldChar w:fldCharType="end"/>
       </w:r>
       <w:r>
         <w:rPr>
           <w:rFonts w:hint="eastAsia" w:ascii="华文细黑" w:hAnsi="华文细黑" w:eastAsia="华文细黑" w:cs="华文细黑"/>
+          <w:kern w:val="44"/>
           <w:szCs w:val="30"/>
-          <w:lang w:val="en-US" w:eastAsia="zh-CN"/>
+          <w:lang w:val="en-US" w:eastAsia="zh-CN" w:bidi="ar"/>
         </w:rPr>
         <w:fldChar w:fldCharType="end"/>
       </w:r>
@@ -299,62 +487,109 @@
         <w:tabs>
           <w:tab w:val="right" w:leader="dot" w:pos="9922"/>
         </w:tabs>
+        <w:rPr>
+          <w:rFonts w:hint="eastAsia" w:ascii="宋体" w:hAnsi="宋体" w:eastAsia="宋体" w:cs="宋体"/>
+          <w:kern w:val="44"/>
+          <w:szCs w:val="48"/>
+          <w:lang w:val="en-US" w:eastAsia="zh-CN" w:bidi="ar"/>
+        </w:rPr>
       </w:pPr>
       <w:r>
         <w:rPr>
           <w:rFonts w:hint="eastAsia" w:ascii="华文细黑" w:hAnsi="华文细黑" w:eastAsia="华文细黑" w:cs="华文细黑"/>
+          <w:kern w:val="44"/>
           <w:szCs w:val="30"/>
-          <w:lang w:val="en-US" w:eastAsia="zh-CN"/>
+          <w:lang w:val="en-US" w:eastAsia="zh-CN" w:bidi="ar"/>
         </w:rPr>
         <w:fldChar w:fldCharType="begin"/>
       </w:r>
       <w:r>
         <w:rPr>
           <w:rFonts w:hint="eastAsia" w:ascii="华文细黑" w:hAnsi="华文细黑" w:eastAsia="华文细黑" w:cs="华文细黑"/>
+          <w:kern w:val="44"/>
           <w:szCs w:val="30"/>
-          <w:lang w:val="en-US" w:eastAsia="zh-CN"/>
-        </w:rPr>
-        <w:instrText xml:space="preserve"> HYPERLINK \l _Toc26615 </w:instrText>
+          <w:lang w:val="en-US" w:eastAsia="zh-CN" w:bidi="ar"/>
+        </w:rPr>
+        <w:instrText xml:space="preserve"> HYPERLINK \l _Toc556313989 </w:instrText>
       </w:r>
       <w:r>
         <w:rPr>
           <w:rFonts w:hint="eastAsia" w:ascii="华文细黑" w:hAnsi="华文细黑" w:eastAsia="华文细黑" w:cs="华文细黑"/>
+          <w:kern w:val="44"/>
           <w:szCs w:val="30"/>
-          <w:lang w:val="en-US" w:eastAsia="zh-CN"/>
+          <w:lang w:val="en-US" w:eastAsia="zh-CN" w:bidi="ar"/>
         </w:rPr>
         <w:fldChar w:fldCharType="separate"/>
       </w:r>
       <w:r>
         <w:rPr>
           <w:rFonts w:hint="eastAsia" w:ascii="华文楷体" w:hAnsi="华文楷体" w:eastAsia="华文楷体" w:cs="华文楷体"/>
+          <w:kern w:val="44"/>
           <w:szCs w:val="28"/>
-          <w:lang w:val="en-US" w:eastAsia="zh-CN"/>
+          <w:lang w:val="en-US" w:eastAsia="zh-CN" w:bidi="ar"/>
         </w:rPr>
         <w:t>Java关键字</w:t>
       </w:r>
       <w:r>
+        <w:rPr>
+          <w:rFonts w:hint="eastAsia" w:ascii="宋体" w:hAnsi="宋体" w:eastAsia="宋体" w:cs="宋体"/>
+          <w:kern w:val="44"/>
+          <w:szCs w:val="48"/>
+          <w:lang w:val="en-US" w:eastAsia="zh-CN" w:bidi="ar"/>
+        </w:rPr>
         <w:tab/>
       </w:r>
       <w:r>
+        <w:rPr>
+          <w:rFonts w:hint="eastAsia" w:ascii="宋体" w:hAnsi="宋体" w:eastAsia="宋体" w:cs="宋体"/>
+          <w:kern w:val="44"/>
+          <w:szCs w:val="48"/>
+          <w:lang w:val="en-US" w:eastAsia="zh-CN" w:bidi="ar"/>
+        </w:rPr>
         <w:fldChar w:fldCharType="begin"/>
       </w:r>
       <w:r>
-        <w:instrText xml:space="preserve"> PAGEREF _Toc26615 </w:instrText>
-      </w:r>
-      <w:r>
+        <w:rPr>
+          <w:rFonts w:hint="eastAsia" w:ascii="宋体" w:hAnsi="宋体" w:eastAsia="宋体" w:cs="宋体"/>
+          <w:kern w:val="44"/>
+          <w:szCs w:val="48"/>
+          <w:lang w:val="en-US" w:eastAsia="zh-CN" w:bidi="ar"/>
+        </w:rPr>
+        <w:instrText xml:space="preserve"> PAGEREF _Toc556313989 </w:instrText>
+      </w:r>
+      <w:r>
+        <w:rPr>
+          <w:rFonts w:hint="eastAsia" w:ascii="宋体" w:hAnsi="宋体" w:eastAsia="宋体" w:cs="宋体"/>
+          <w:kern w:val="44"/>
+          <w:szCs w:val="48"/>
+          <w:lang w:val="en-US" w:eastAsia="zh-CN" w:bidi="ar"/>
+        </w:rPr>
         <w:fldChar w:fldCharType="separate"/>
       </w:r>
       <w:r>
-        <w:t>4</w:t>
-      </w:r>
-      <w:r>
+        <w:rPr>
+          <w:rFonts w:hint="eastAsia" w:ascii="宋体" w:hAnsi="宋体" w:eastAsia="宋体" w:cs="宋体"/>
+          <w:kern w:val="44"/>
+          <w:szCs w:val="48"/>
+          <w:lang w:val="en-US" w:eastAsia="zh-CN" w:bidi="ar"/>
+        </w:rPr>
+        <w:t>5</w:t>
+      </w:r>
+      <w:r>
+        <w:rPr>
+          <w:rFonts w:hint="eastAsia" w:ascii="宋体" w:hAnsi="宋体" w:eastAsia="宋体" w:cs="宋体"/>
+          <w:kern w:val="44"/>
+          <w:szCs w:val="48"/>
+          <w:lang w:val="en-US" w:eastAsia="zh-CN" w:bidi="ar"/>
+        </w:rPr>
         <w:fldChar w:fldCharType="end"/>
       </w:r>
       <w:r>
         <w:rPr>
           <w:rFonts w:hint="eastAsia" w:ascii="华文细黑" w:hAnsi="华文细黑" w:eastAsia="华文细黑" w:cs="华文细黑"/>
+          <w:kern w:val="44"/>
           <w:szCs w:val="30"/>
-          <w:lang w:val="en-US" w:eastAsia="zh-CN"/>
+          <w:lang w:val="en-US" w:eastAsia="zh-CN" w:bidi="ar"/>
         </w:rPr>
         <w:fldChar w:fldCharType="end"/>
       </w:r>
@@ -371,7 +606,6 @@
         <w:sectPr>
           <w:pgSz w:w="11906" w:h="16838"/>
           <w:pgMar w:top="567" w:right="850" w:bottom="567" w:left="1134" w:header="851" w:footer="992" w:gutter="0"/>
-          <w:paperSrc/>
           <w:cols w:space="0" w:num="1"/>
           <w:rtlGutter w:val="0"/>
           <w:docGrid w:type="lines" w:linePitch="312" w:charSpace="0"/>
@@ -380,13 +614,12 @@
       <w:r>
         <w:rPr>
           <w:rFonts w:hint="eastAsia" w:ascii="华文细黑" w:hAnsi="华文细黑" w:eastAsia="华文细黑" w:cs="华文细黑"/>
+          <w:kern w:val="44"/>
           <w:szCs w:val="30"/>
-          <w:lang w:val="en-US" w:eastAsia="zh-CN"/>
+          <w:lang w:val="en-US" w:eastAsia="zh-CN" w:bidi="ar"/>
         </w:rPr>
         <w:fldChar w:fldCharType="end"/>
       </w:r>
-      <w:bookmarkStart w:id="5" w:name="_GoBack"/>
-      <w:bookmarkEnd w:id="5"/>
     </w:p>
     <w:p>
       <w:pPr>
@@ -398,7 +631,9 @@
           <w:lang w:val="en-US" w:eastAsia="zh-CN"/>
         </w:rPr>
       </w:pPr>
-      <w:bookmarkStart w:id="0" w:name="_Toc31641"/>
+      <w:bookmarkStart w:id="0" w:name="_Toc799760563"/>
+      <w:bookmarkStart w:id="5" w:name="_GoBack"/>
+      <w:bookmarkEnd w:id="5"/>
       <w:r>
         <w:rPr>
           <w:rFonts w:hint="eastAsia" w:ascii="华文细黑" w:hAnsi="华文细黑" w:eastAsia="华文细黑" w:cs="华文细黑"/>
@@ -420,7 +655,7 @@
           <w:lang w:val="en-US" w:eastAsia="zh-CN"/>
         </w:rPr>
       </w:pPr>
-      <w:bookmarkStart w:id="1" w:name="_Toc7233"/>
+      <w:bookmarkStart w:id="1" w:name="_Toc1840493859"/>
       <w:r>
         <w:rPr>
           <w:rFonts w:hint="eastAsia" w:ascii="华文楷体" w:hAnsi="华文楷体" w:eastAsia="华文楷体" w:cs="华文楷体"/>
@@ -569,6 +804,7 @@
       </w:r>
     </w:p>
     <w:p>
+      <w:pPr/>
       <w:r>
         <w:drawing>
           <wp:inline distT="0" distB="0" distL="114300" distR="114300">
@@ -651,7 +887,6 @@
           <w:spacing w:val="0"/>
           <w:sz w:val="24"/>
           <w:szCs w:val="24"/>
-          <w:bdr w:val="none" w:color="auto" w:sz="0" w:space="0"/>
           <w:shd w:val="clear" w:fill="FFFFFF"/>
         </w:rPr>
       </w:pPr>
@@ -665,7 +900,6 @@
           <w:spacing w:val="0"/>
           <w:sz w:val="24"/>
           <w:szCs w:val="24"/>
-          <w:bdr w:val="none" w:color="auto" w:sz="0" w:space="0"/>
           <w:shd w:val="clear" w:fill="FFFFFF"/>
         </w:rPr>
         <w:t>在"系统变量"中设置3项属性，JAVA_HOME,PATH,CLASSPATH(大小写无所谓),若已存在则点击</w:t>
@@ -721,7 +955,6 @@
           <w:spacing w:val="0"/>
           <w:sz w:val="24"/>
           <w:szCs w:val="24"/>
-          <w:bdr w:val="none" w:color="auto" w:sz="0" w:space="0"/>
           <w:shd w:val="clear" w:fill="FFFFFF"/>
         </w:rPr>
         <w:t>编辑"，不存在则点击"新建"。变量设置参数如下：</w:t>
@@ -734,6 +967,7 @@
         <w:pageBreakBefore w:val="0"/>
         <w:widowControl/>
         <w:numPr>
+          <w:ilvl w:val="0"/>
           <w:numId w:val="0"/>
         </w:numPr>
         <w:suppressLineNumbers w:val="0"/>
@@ -773,7 +1007,6 @@
           <w:spacing w:val="0"/>
           <w:sz w:val="24"/>
           <w:szCs w:val="24"/>
-          <w:bdr w:val="none" w:color="auto" w:sz="0" w:space="0"/>
           <w:shd w:val="clear" w:fill="FFFFFF"/>
           <w:lang w:val="en-US" w:eastAsia="zh-CN"/>
         </w:rPr>
@@ -789,7 +1022,6 @@
           <w:spacing w:val="0"/>
           <w:sz w:val="24"/>
           <w:szCs w:val="24"/>
-          <w:bdr w:val="none" w:color="auto" w:sz="0" w:space="0"/>
           <w:shd w:val="clear" w:fill="FFFFFF"/>
         </w:rPr>
         <w:t>变量名：</w:t>
@@ -804,7 +1036,6 @@
           <w:spacing w:val="0"/>
           <w:sz w:val="24"/>
           <w:szCs w:val="24"/>
-          <w:bdr w:val="none" w:color="auto" w:sz="0" w:space="0"/>
           <w:shd w:val="clear" w:fill="FFFFFF"/>
         </w:rPr>
         <w:t>JAVA_HOME</w:t>
@@ -817,6 +1048,7 @@
         <w:pageBreakBefore w:val="0"/>
         <w:widowControl/>
         <w:numPr>
+          <w:ilvl w:val="0"/>
           <w:numId w:val="0"/>
         </w:numPr>
         <w:suppressLineNumbers w:val="0"/>
@@ -856,7 +1088,6 @@
           <w:spacing w:val="0"/>
           <w:sz w:val="24"/>
           <w:szCs w:val="24"/>
-          <w:bdr w:val="none" w:color="auto" w:sz="0" w:space="0"/>
           <w:shd w:val="clear" w:fill="FFFFFF"/>
           <w:lang w:val="en-US" w:eastAsia="zh-CN"/>
         </w:rPr>
@@ -872,7 +1103,6 @@
           <w:spacing w:val="0"/>
           <w:sz w:val="24"/>
           <w:szCs w:val="24"/>
-          <w:bdr w:val="none" w:color="auto" w:sz="0" w:space="0"/>
           <w:shd w:val="clear" w:fill="FFFFFF"/>
         </w:rPr>
         <w:t>变量值：</w:t>
@@ -887,7 +1117,6 @@
           <w:spacing w:val="0"/>
           <w:sz w:val="24"/>
           <w:szCs w:val="24"/>
-          <w:bdr w:val="none" w:color="auto" w:sz="0" w:space="0"/>
           <w:shd w:val="clear" w:fill="FFFFFF"/>
         </w:rPr>
         <w:t>C:\Program Files (x86)\Java\jdk1.8.0_91</w:t>
@@ -902,7 +1131,6 @@
           <w:spacing w:val="0"/>
           <w:sz w:val="24"/>
           <w:szCs w:val="24"/>
-          <w:bdr w:val="none" w:color="auto" w:sz="0" w:space="0"/>
           <w:shd w:val="clear" w:fill="FFFFFF"/>
         </w:rPr>
         <w:t>        </w:t>
@@ -915,6 +1143,7 @@
         <w:pageBreakBefore w:val="0"/>
         <w:widowControl/>
         <w:numPr>
+          <w:ilvl w:val="0"/>
           <w:numId w:val="0"/>
         </w:numPr>
         <w:suppressLineNumbers w:val="0"/>
@@ -954,7 +1183,6 @@
           <w:spacing w:val="0"/>
           <w:sz w:val="24"/>
           <w:szCs w:val="24"/>
-          <w:bdr w:val="none" w:color="auto" w:sz="0" w:space="0"/>
           <w:shd w:val="clear" w:fill="FFFFFF"/>
           <w:lang w:val="en-US" w:eastAsia="zh-CN"/>
         </w:rPr>
@@ -970,7 +1198,6 @@
           <w:spacing w:val="0"/>
           <w:sz w:val="24"/>
           <w:szCs w:val="24"/>
-          <w:bdr w:val="none" w:color="auto" w:sz="0" w:space="0"/>
           <w:shd w:val="clear" w:fill="FFFFFF"/>
         </w:rPr>
         <w:t>// 要根据自己的实际路径配置</w:t>
@@ -983,6 +1210,7 @@
         <w:pageBreakBefore w:val="0"/>
         <w:widowControl/>
         <w:numPr>
+          <w:ilvl w:val="0"/>
           <w:numId w:val="0"/>
         </w:numPr>
         <w:suppressLineNumbers w:val="0"/>
@@ -1022,7 +1250,6 @@
           <w:spacing w:val="0"/>
           <w:sz w:val="24"/>
           <w:szCs w:val="24"/>
-          <w:bdr w:val="none" w:color="auto" w:sz="0" w:space="0"/>
           <w:shd w:val="clear" w:fill="FFFFFF"/>
           <w:lang w:val="en-US" w:eastAsia="zh-CN"/>
         </w:rPr>
@@ -1038,7 +1265,6 @@
           <w:spacing w:val="0"/>
           <w:sz w:val="24"/>
           <w:szCs w:val="24"/>
-          <w:bdr w:val="none" w:color="auto" w:sz="0" w:space="0"/>
           <w:shd w:val="clear" w:fill="FFFFFF"/>
         </w:rPr>
         <w:t>变量名：</w:t>
@@ -1053,7 +1279,6 @@
           <w:spacing w:val="0"/>
           <w:sz w:val="24"/>
           <w:szCs w:val="24"/>
-          <w:bdr w:val="none" w:color="auto" w:sz="0" w:space="0"/>
           <w:shd w:val="clear" w:fill="FFFFFF"/>
         </w:rPr>
         <w:t>CLASSPATH</w:t>
@@ -1066,6 +1291,7 @@
         <w:pageBreakBefore w:val="0"/>
         <w:widowControl/>
         <w:numPr>
+          <w:ilvl w:val="0"/>
           <w:numId w:val="0"/>
         </w:numPr>
         <w:suppressLineNumbers w:val="0"/>
@@ -1098,7 +1324,6 @@
           <w:spacing w:val="0"/>
           <w:sz w:val="24"/>
           <w:szCs w:val="24"/>
-          <w:bdr w:val="none" w:color="auto" w:sz="0" w:space="0"/>
           <w:shd w:val="clear" w:fill="FFFFFF"/>
         </w:rPr>
       </w:pPr>
@@ -1112,7 +1337,6 @@
           <w:spacing w:val="0"/>
           <w:sz w:val="24"/>
           <w:szCs w:val="24"/>
-          <w:bdr w:val="none" w:color="auto" w:sz="0" w:space="0"/>
           <w:shd w:val="clear" w:fill="FFFFFF"/>
           <w:lang w:val="en-US" w:eastAsia="zh-CN"/>
         </w:rPr>
@@ -1128,7 +1352,6 @@
           <w:spacing w:val="0"/>
           <w:sz w:val="24"/>
           <w:szCs w:val="24"/>
-          <w:bdr w:val="none" w:color="auto" w:sz="0" w:space="0"/>
           <w:shd w:val="clear" w:fill="FFFFFF"/>
         </w:rPr>
         <w:t>变量值：</w:t>
@@ -1143,7 +1366,6 @@
           <w:spacing w:val="0"/>
           <w:sz w:val="24"/>
           <w:szCs w:val="24"/>
-          <w:bdr w:val="none" w:color="auto" w:sz="0" w:space="0"/>
           <w:shd w:val="clear" w:fill="FFFFFF"/>
         </w:rPr>
         <w:t>.;%JAVA_HOME%\lib\dt.jar;%JAVA_HOME%\lib\tools.jar;</w:t>
@@ -1156,6 +1378,7 @@
         <w:pageBreakBefore w:val="0"/>
         <w:widowControl/>
         <w:numPr>
+          <w:ilvl w:val="0"/>
           <w:numId w:val="0"/>
         </w:numPr>
         <w:suppressLineNumbers w:val="0"/>
@@ -1195,7 +1418,6 @@
           <w:spacing w:val="0"/>
           <w:sz w:val="24"/>
           <w:szCs w:val="24"/>
-          <w:bdr w:val="none" w:color="auto" w:sz="0" w:space="0"/>
           <w:shd w:val="clear" w:fill="FFFFFF"/>
           <w:lang w:val="en-US" w:eastAsia="zh-CN"/>
         </w:rPr>
@@ -1211,7 +1433,6 @@
           <w:spacing w:val="0"/>
           <w:sz w:val="24"/>
           <w:szCs w:val="24"/>
-          <w:bdr w:val="none" w:color="auto" w:sz="0" w:space="0"/>
           <w:shd w:val="clear" w:fill="FFFFFF"/>
         </w:rPr>
         <w:t>//记得前面有个"."</w:t>
@@ -1224,6 +1445,7 @@
         <w:pageBreakBefore w:val="0"/>
         <w:widowControl/>
         <w:numPr>
+          <w:ilvl w:val="0"/>
           <w:numId w:val="0"/>
         </w:numPr>
         <w:suppressLineNumbers w:val="0"/>
@@ -1263,7 +1485,6 @@
           <w:spacing w:val="0"/>
           <w:sz w:val="24"/>
           <w:szCs w:val="24"/>
-          <w:bdr w:val="none" w:color="auto" w:sz="0" w:space="0"/>
           <w:shd w:val="clear" w:fill="FFFFFF"/>
           <w:lang w:val="en-US" w:eastAsia="zh-CN"/>
         </w:rPr>
@@ -1279,7 +1500,6 @@
           <w:spacing w:val="0"/>
           <w:sz w:val="24"/>
           <w:szCs w:val="24"/>
-          <w:bdr w:val="none" w:color="auto" w:sz="0" w:space="0"/>
           <w:shd w:val="clear" w:fill="FFFFFF"/>
         </w:rPr>
         <w:t>变量名：</w:t>
@@ -1294,7 +1514,6 @@
           <w:spacing w:val="0"/>
           <w:sz w:val="24"/>
           <w:szCs w:val="24"/>
-          <w:bdr w:val="none" w:color="auto" w:sz="0" w:space="0"/>
           <w:shd w:val="clear" w:fill="FFFFFF"/>
         </w:rPr>
         <w:t>Path</w:t>
@@ -1307,6 +1526,7 @@
         <w:pageBreakBefore w:val="0"/>
         <w:widowControl/>
         <w:numPr>
+          <w:ilvl w:val="0"/>
           <w:numId w:val="0"/>
         </w:numPr>
         <w:suppressLineNumbers w:val="0"/>
@@ -1339,7 +1559,6 @@
           <w:spacing w:val="0"/>
           <w:sz w:val="24"/>
           <w:szCs w:val="24"/>
-          <w:bdr w:val="none" w:color="auto" w:sz="0" w:space="0"/>
           <w:shd w:val="clear" w:fill="FFFFFF"/>
         </w:rPr>
       </w:pPr>
@@ -1353,7 +1572,6 @@
           <w:spacing w:val="0"/>
           <w:sz w:val="24"/>
           <w:szCs w:val="24"/>
-          <w:bdr w:val="none" w:color="auto" w:sz="0" w:space="0"/>
           <w:shd w:val="clear" w:fill="FFFFFF"/>
           <w:lang w:val="en-US" w:eastAsia="zh-CN"/>
         </w:rPr>
@@ -1369,7 +1587,6 @@
           <w:spacing w:val="0"/>
           <w:sz w:val="24"/>
           <w:szCs w:val="24"/>
-          <w:bdr w:val="none" w:color="auto" w:sz="0" w:space="0"/>
           <w:shd w:val="clear" w:fill="FFFFFF"/>
         </w:rPr>
         <w:t>变量值：</w:t>
@@ -1384,7 +1601,6 @@
           <w:spacing w:val="0"/>
           <w:sz w:val="24"/>
           <w:szCs w:val="24"/>
-          <w:bdr w:val="none" w:color="auto" w:sz="0" w:space="0"/>
           <w:shd w:val="clear" w:fill="FFFFFF"/>
         </w:rPr>
         <w:t>%JAVA_HOME%\bin;%JAVA_HOME%\jre\bin;</w:t>
@@ -1397,6 +1613,7 @@
         <w:pageBreakBefore w:val="0"/>
         <w:widowControl/>
         <w:numPr>
+          <w:ilvl w:val="0"/>
           <w:numId w:val="0"/>
         </w:numPr>
         <w:suppressLineNumbers w:val="0"/>
@@ -1442,7 +1659,6 @@
           <w:spacing w:val="0"/>
           <w:sz w:val="21"/>
           <w:szCs w:val="21"/>
-          <w:bdr w:val="none" w:color="auto" w:sz="0" w:space="0"/>
           <w:lang w:val="en-US" w:eastAsia="zh-CN"/>
         </w:rPr>
         <w:t xml:space="preserve"> </w:t>
@@ -1457,7 +1673,6 @@
           <w:spacing w:val="0"/>
           <w:sz w:val="21"/>
           <w:szCs w:val="21"/>
-          <w:bdr w:val="none" w:color="auto" w:sz="0" w:space="0"/>
         </w:rPr>
         <w:t>注意：</w:t>
       </w:r>
@@ -1513,7 +1728,6 @@
           <w:spacing w:val="0"/>
           <w:sz w:val="21"/>
           <w:szCs w:val="21"/>
-          <w:bdr w:val="none" w:color="auto" w:sz="0" w:space="0"/>
           <w:shd w:val="clear" w:fill="FFFFFF"/>
         </w:rPr>
         <w:t>1、"开始"-&gt;"运行"，键入"cmd"；</w:t>
@@ -1556,7 +1770,6 @@
           <w:spacing w:val="0"/>
           <w:sz w:val="21"/>
           <w:szCs w:val="21"/>
-          <w:bdr w:val="none" w:color="auto" w:sz="0" w:space="0"/>
           <w:shd w:val="clear" w:fill="FFFFFF"/>
         </w:rPr>
         <w:t>2、键入命令: </w:t>
@@ -1571,7 +1784,6 @@
           <w:spacing w:val="0"/>
           <w:sz w:val="21"/>
           <w:szCs w:val="21"/>
-          <w:bdr w:val="none" w:color="auto" w:sz="0" w:space="0"/>
           <w:shd w:val="clear" w:fill="FFFFFF"/>
         </w:rPr>
         <w:t>java -version</w:t>
@@ -1586,7 +1798,6 @@
           <w:spacing w:val="0"/>
           <w:sz w:val="21"/>
           <w:szCs w:val="21"/>
-          <w:bdr w:val="none" w:color="auto" w:sz="0" w:space="0"/>
           <w:shd w:val="clear" w:fill="FFFFFF"/>
         </w:rPr>
         <w:t>、</w:t>
@@ -1601,7 +1812,6 @@
           <w:spacing w:val="0"/>
           <w:sz w:val="21"/>
           <w:szCs w:val="21"/>
-          <w:bdr w:val="none" w:color="auto" w:sz="0" w:space="0"/>
           <w:shd w:val="clear" w:fill="FFFFFF"/>
         </w:rPr>
         <w:t>java</w:t>
@@ -1616,7 +1826,6 @@
           <w:spacing w:val="0"/>
           <w:sz w:val="21"/>
           <w:szCs w:val="21"/>
-          <w:bdr w:val="none" w:color="auto" w:sz="0" w:space="0"/>
           <w:shd w:val="clear" w:fill="FFFFFF"/>
         </w:rPr>
         <w:t>、</w:t>
@@ -1631,7 +1840,6 @@
           <w:spacing w:val="0"/>
           <w:sz w:val="21"/>
           <w:szCs w:val="21"/>
-          <w:bdr w:val="none" w:color="auto" w:sz="0" w:space="0"/>
           <w:shd w:val="clear" w:fill="FFFFFF"/>
         </w:rPr>
         <w:t>javac</w:t>
@@ -1646,7 +1854,6 @@
           <w:spacing w:val="0"/>
           <w:sz w:val="21"/>
           <w:szCs w:val="21"/>
-          <w:bdr w:val="none" w:color="auto" w:sz="0" w:space="0"/>
           <w:shd w:val="clear" w:fill="FFFFFF"/>
         </w:rPr>
         <w:t> 几个命令，出现以下信息，说明环境变量配置成功；</w:t>
@@ -1689,7 +1896,6 @@
           <w:spacing w:val="0"/>
           <w:sz w:val="18"/>
           <w:szCs w:val="18"/>
-          <w:bdr w:val="none" w:color="auto" w:sz="0" w:space="0"/>
           <w:shd w:val="clear" w:fill="FFFFFF"/>
         </w:rPr>
         <w:fldChar w:fldCharType="begin"/>
@@ -1704,7 +1910,6 @@
           <w:spacing w:val="0"/>
           <w:sz w:val="18"/>
           <w:szCs w:val="18"/>
-          <w:bdr w:val="none" w:color="auto" w:sz="0" w:space="0"/>
           <w:shd w:val="clear" w:fill="FFFFFF"/>
         </w:rPr>
         <w:instrText xml:space="preserve">INCLUDEPICTURE \d "http://www.runoob.com/wp-content/uploads/2013/12/java-win9.png" \* MERGEFORMATINET </w:instrText>
@@ -1719,7 +1924,6 @@
           <w:spacing w:val="0"/>
           <w:sz w:val="18"/>
           <w:szCs w:val="18"/>
-          <w:bdr w:val="none" w:color="auto" w:sz="0" w:space="0"/>
           <w:shd w:val="clear" w:fill="FFFFFF"/>
         </w:rPr>
         <w:fldChar w:fldCharType="separate"/>
@@ -1734,7 +1938,6 @@
           <w:spacing w:val="0"/>
           <w:sz w:val="18"/>
           <w:szCs w:val="18"/>
-          <w:bdr w:val="none" w:color="auto" w:sz="0" w:space="0"/>
           <w:shd w:val="clear" w:fill="FFFFFF"/>
         </w:rPr>
         <w:drawing>
@@ -1789,7 +1992,6 @@
           <w:spacing w:val="0"/>
           <w:sz w:val="18"/>
           <w:szCs w:val="18"/>
-          <w:bdr w:val="none" w:color="auto" w:sz="0" w:space="0"/>
           <w:shd w:val="clear" w:fill="FFFFFF"/>
         </w:rPr>
         <w:fldChar w:fldCharType="end"/>
@@ -1805,7 +2007,7 @@
           <w:lang w:val="en-US" w:eastAsia="zh-CN"/>
         </w:rPr>
       </w:pPr>
-      <w:bookmarkStart w:id="2" w:name="_Toc6299"/>
+      <w:bookmarkStart w:id="2" w:name="_Toc1809870013"/>
       <w:r>
         <w:rPr>
           <w:rFonts w:hint="eastAsia" w:ascii="华文楷体" w:hAnsi="华文楷体" w:eastAsia="华文楷体" w:cs="华文楷体"/>
@@ -2034,6 +2236,7 @@
     <w:p>
       <w:pPr>
         <w:numPr>
+          <w:ilvl w:val="0"/>
           <w:numId w:val="0"/>
         </w:numPr>
         <w:rPr>
@@ -2220,6 +2423,7 @@
     <w:p>
       <w:pPr>
         <w:numPr>
+          <w:ilvl w:val="0"/>
           <w:numId w:val="0"/>
         </w:numPr>
         <w:rPr>
@@ -2444,6 +2648,7 @@
     <w:p>
       <w:pPr>
         <w:numPr>
+          <w:ilvl w:val="0"/>
           <w:numId w:val="0"/>
         </w:numPr>
         <w:rPr>
@@ -2501,6 +2706,7 @@
     <w:p>
       <w:pPr>
         <w:numPr>
+          <w:ilvl w:val="0"/>
           <w:numId w:val="0"/>
         </w:numPr>
         <w:rPr>
@@ -2659,6 +2865,7 @@
     <w:p>
       <w:pPr>
         <w:numPr>
+          <w:ilvl w:val="0"/>
           <w:numId w:val="0"/>
         </w:numPr>
         <w:rPr>
@@ -2751,6 +2958,7 @@
     <w:p>
       <w:pPr>
         <w:numPr>
+          <w:ilvl w:val="0"/>
           <w:numId w:val="0"/>
         </w:numPr>
         <w:rPr>
@@ -2780,7 +2988,7 @@
           <w:lang w:val="en-US" w:eastAsia="zh-CN"/>
         </w:rPr>
       </w:pPr>
-      <w:bookmarkStart w:id="3" w:name="_Toc1226"/>
+      <w:bookmarkStart w:id="3" w:name="_Toc1563701534"/>
       <w:r>
         <w:rPr>
           <w:rFonts w:hint="eastAsia" w:ascii="华文细黑" w:hAnsi="华文细黑" w:eastAsia="华文细黑" w:cs="华文细黑"/>
@@ -2841,7 +3049,6 @@
           <w:spacing w:val="0"/>
           <w:sz w:val="21"/>
           <w:szCs w:val="21"/>
-          <w:bdr w:val="none" w:color="auto" w:sz="0" w:space="0"/>
           <w:shd w:val="clear" w:fill="FFFFFF"/>
         </w:rPr>
       </w:pPr>
@@ -2857,7 +3064,6 @@
           <w:spacing w:val="0"/>
           <w:sz w:val="21"/>
           <w:szCs w:val="21"/>
-          <w:bdr w:val="none" w:color="auto" w:sz="0" w:space="0"/>
           <w:shd w:val="clear" w:fill="FFFFFF"/>
         </w:rPr>
         <w:t>一个Java程序可以认为是一系列对象的集合，而这些对象通过调用彼此的方法来协同工作。下面简要介绍</w:t>
@@ -2903,7 +3109,6 @@
           <w:spacing w:val="0"/>
           <w:sz w:val="21"/>
           <w:szCs w:val="21"/>
-          <w:bdr w:val="none" w:color="auto" w:sz="0" w:space="0"/>
           <w:shd w:val="clear" w:fill="FFFFFF"/>
         </w:rPr>
       </w:pPr>
@@ -2919,7 +3124,6 @@
           <w:spacing w:val="0"/>
           <w:sz w:val="21"/>
           <w:szCs w:val="21"/>
-          <w:bdr w:val="none" w:color="auto" w:sz="0" w:space="0"/>
           <w:shd w:val="clear" w:fill="FFFFFF"/>
         </w:rPr>
         <w:t>类、对象、方法和实例变量的概念。</w:t>
@@ -2963,7 +3167,6 @@
           <w:spacing w:val="0"/>
           <w:sz w:val="21"/>
           <w:szCs w:val="21"/>
-          <w:bdr w:val="none" w:color="auto" w:sz="0" w:space="0"/>
           <w:shd w:val="clear" w:fill="FFFFFF"/>
           <w:lang w:val="en-US" w:eastAsia="zh-CN"/>
         </w:rPr>
@@ -2978,7 +3181,6 @@
           <w:spacing w:val="0"/>
           <w:sz w:val="21"/>
           <w:szCs w:val="21"/>
-          <w:bdr w:val="none" w:color="auto" w:sz="0" w:space="0"/>
           <w:shd w:val="clear" w:fill="FFFFFF"/>
         </w:rPr>
         <w:t>对象</w:t>
@@ -2993,7 +3195,6 @@
           <w:spacing w:val="0"/>
           <w:sz w:val="21"/>
           <w:szCs w:val="21"/>
-          <w:bdr w:val="none" w:color="auto" w:sz="0" w:space="0"/>
           <w:shd w:val="clear" w:fill="FFFFFF"/>
         </w:rPr>
         <w:t>：对象是类的一个实例，有状态和行为。例如，一条狗是一个对象，它的状态有：颜色、名字、品种；</w:t>
@@ -3008,7 +3209,6 @@
           <w:spacing w:val="0"/>
           <w:sz w:val="21"/>
           <w:szCs w:val="21"/>
-          <w:bdr w:val="none" w:color="auto" w:sz="0" w:space="0"/>
           <w:shd w:val="clear" w:fill="FFFFFF"/>
           <w:lang w:val="en-US" w:eastAsia="zh-CN"/>
         </w:rPr>
@@ -3022,6 +3222,7 @@
         <w:pageBreakBefore w:val="0"/>
         <w:widowControl/>
         <w:numPr>
+          <w:ilvl w:val="0"/>
           <w:numId w:val="0"/>
         </w:numPr>
         <w:suppressLineNumbers w:val="0"/>
@@ -3060,7 +3261,6 @@
           <w:spacing w:val="0"/>
           <w:sz w:val="21"/>
           <w:szCs w:val="21"/>
-          <w:bdr w:val="none" w:color="auto" w:sz="0" w:space="0"/>
           <w:shd w:val="clear" w:fill="FFFFFF"/>
           <w:lang w:val="en-US" w:eastAsia="zh-CN"/>
         </w:rPr>
@@ -3076,7 +3276,6 @@
           <w:spacing w:val="0"/>
           <w:sz w:val="21"/>
           <w:szCs w:val="21"/>
-          <w:bdr w:val="none" w:color="auto" w:sz="0" w:space="0"/>
           <w:shd w:val="clear" w:fill="FFFFFF"/>
         </w:rPr>
         <w:t>行为有：摇尾巴、叫、吃等。</w:t>
@@ -3089,6 +3288,7 @@
         <w:pageBreakBefore w:val="0"/>
         <w:widowControl/>
         <w:numPr>
+          <w:ilvl w:val="0"/>
           <w:numId w:val="0"/>
         </w:numPr>
         <w:suppressLineNumbers w:val="0"/>
@@ -3127,7 +3327,6 @@
           <w:spacing w:val="0"/>
           <w:sz w:val="21"/>
           <w:szCs w:val="21"/>
-          <w:bdr w:val="none" w:color="auto" w:sz="0" w:space="0"/>
           <w:shd w:val="clear" w:fill="FFFFFF"/>
           <w:lang w:val="en-US" w:eastAsia="zh-CN"/>
         </w:rPr>
@@ -3143,7 +3342,6 @@
           <w:spacing w:val="0"/>
           <w:sz w:val="21"/>
           <w:szCs w:val="21"/>
-          <w:bdr w:val="none" w:color="auto" w:sz="0" w:space="0"/>
           <w:shd w:val="clear" w:fill="FFFFFF"/>
         </w:rPr>
         <w:t>类</w:t>
@@ -3158,7 +3356,6 @@
           <w:spacing w:val="0"/>
           <w:sz w:val="21"/>
           <w:szCs w:val="21"/>
-          <w:bdr w:val="none" w:color="auto" w:sz="0" w:space="0"/>
           <w:shd w:val="clear" w:fill="FFFFFF"/>
         </w:rPr>
         <w:t>：类是一个模板，它描述一类对象的行为和状态。</w:t>
@@ -3171,6 +3368,7 @@
         <w:pageBreakBefore w:val="0"/>
         <w:widowControl/>
         <w:numPr>
+          <w:ilvl w:val="0"/>
           <w:numId w:val="0"/>
         </w:numPr>
         <w:suppressLineNumbers w:val="0"/>
@@ -3209,7 +3407,6 @@
           <w:spacing w:val="0"/>
           <w:sz w:val="21"/>
           <w:szCs w:val="21"/>
-          <w:bdr w:val="none" w:color="auto" w:sz="0" w:space="0"/>
           <w:shd w:val="clear" w:fill="FFFFFF"/>
           <w:lang w:val="en-US" w:eastAsia="zh-CN"/>
         </w:rPr>
@@ -3225,7 +3422,6 @@
           <w:spacing w:val="0"/>
           <w:sz w:val="21"/>
           <w:szCs w:val="21"/>
-          <w:bdr w:val="none" w:color="auto" w:sz="0" w:space="0"/>
           <w:shd w:val="clear" w:fill="FFFFFF"/>
         </w:rPr>
         <w:t>方法</w:t>
@@ -3240,7 +3436,6 @@
           <w:spacing w:val="0"/>
           <w:sz w:val="21"/>
           <w:szCs w:val="21"/>
-          <w:bdr w:val="none" w:color="auto" w:sz="0" w:space="0"/>
           <w:shd w:val="clear" w:fill="FFFFFF"/>
         </w:rPr>
         <w:t>：方法就是行为，一个类可以有很多方法。逻辑运算、数据修改以及所有动作都是在方法中完成的。</w:t>
@@ -3253,6 +3448,7 @@
         <w:pageBreakBefore w:val="0"/>
         <w:widowControl/>
         <w:numPr>
+          <w:ilvl w:val="0"/>
           <w:numId w:val="0"/>
         </w:numPr>
         <w:suppressLineNumbers w:val="0"/>
@@ -3285,7 +3481,6 @@
           <w:spacing w:val="0"/>
           <w:sz w:val="21"/>
           <w:szCs w:val="21"/>
-          <w:bdr w:val="none" w:color="auto" w:sz="0" w:space="0"/>
           <w:shd w:val="clear" w:fill="FFFFFF"/>
         </w:rPr>
       </w:pPr>
@@ -3299,7 +3494,6 @@
           <w:spacing w:val="0"/>
           <w:sz w:val="21"/>
           <w:szCs w:val="21"/>
-          <w:bdr w:val="none" w:color="auto" w:sz="0" w:space="0"/>
           <w:shd w:val="clear" w:fill="FFFFFF"/>
           <w:lang w:val="en-US" w:eastAsia="zh-CN"/>
         </w:rPr>
@@ -3315,7 +3509,6 @@
           <w:spacing w:val="0"/>
           <w:sz w:val="21"/>
           <w:szCs w:val="21"/>
-          <w:bdr w:val="none" w:color="auto" w:sz="0" w:space="0"/>
           <w:shd w:val="clear" w:fill="FFFFFF"/>
         </w:rPr>
         <w:t>实例变量</w:t>
@@ -3330,7 +3523,6 @@
           <w:spacing w:val="0"/>
           <w:sz w:val="21"/>
           <w:szCs w:val="21"/>
-          <w:bdr w:val="none" w:color="auto" w:sz="0" w:space="0"/>
           <w:shd w:val="clear" w:fill="FFFFFF"/>
         </w:rPr>
         <w:t>：每个对象都有独特的实例变量，对象的状态由这些实例变量的值决定。</w:t>
@@ -3343,6 +3535,7 @@
         <w:pageBreakBefore w:val="0"/>
         <w:widowControl/>
         <w:numPr>
+          <w:ilvl w:val="0"/>
           <w:numId w:val="0"/>
         </w:numPr>
         <w:suppressLineNumbers w:val="0"/>
@@ -3375,7 +3568,6 @@
           <w:spacing w:val="0"/>
           <w:sz w:val="21"/>
           <w:szCs w:val="21"/>
-          <w:bdr w:val="none" w:color="auto" w:sz="0" w:space="0"/>
           <w:shd w:val="clear" w:fill="FFFFFF"/>
         </w:rPr>
       </w:pPr>
@@ -3390,7 +3582,7 @@
           <w:lang w:val="en-US" w:eastAsia="zh-CN"/>
         </w:rPr>
       </w:pPr>
-      <w:bookmarkStart w:id="4" w:name="_Toc26615"/>
+      <w:bookmarkStart w:id="4" w:name="_Toc556313989"/>
       <w:r>
         <w:rPr>
           <w:rFonts w:hint="eastAsia" w:ascii="华文楷体" w:hAnsi="华文楷体" w:eastAsia="华文楷体" w:cs="华文楷体"/>
@@ -3687,23 +3879,7 @@
           <w:shd w:val="clear" w:fill="FFFFFF"/>
           <w:lang w:val="en-US" w:eastAsia="zh-CN" w:bidi="ar-SA"/>
         </w:rPr>
-        <w:t xml:space="preserve"> </w:t>
-      </w:r>
-      <w:r>
-        <w:rPr>
-          <w:rFonts w:hint="eastAsia" w:ascii="Open Sans" w:hAnsi="Open Sans" w:eastAsia="Open Sans" w:cs="Open Sans"/>
-          <w:b w:val="0"/>
-          <w:i w:val="0"/>
-          <w:caps w:val="0"/>
-          <w:color w:val="333333"/>
-          <w:spacing w:val="0"/>
-          <w:kern w:val="2"/>
-          <w:sz w:val="21"/>
-          <w:szCs w:val="21"/>
-          <w:shd w:val="clear" w:fill="FFFFFF"/>
-          <w:lang w:val="en-US" w:eastAsia="zh-CN" w:bidi="ar-SA"/>
-        </w:rPr>
-        <w:t>布尔数据类型</w:t>
+        <w:t xml:space="preserve"> 布尔数据类型</w:t>
       </w:r>
     </w:p>
     <w:p>
@@ -7431,7 +7607,6 @@
           <w:spacing w:val="0"/>
           <w:sz w:val="24"/>
           <w:szCs w:val="24"/>
-          <w:bdr w:val="none" w:color="auto" w:sz="0" w:space="0"/>
           <w:shd w:val="clear" w:fill="FFFFFF"/>
           <w:lang w:val="en-US" w:eastAsia="zh-CN"/>
         </w:rPr>
@@ -7462,7 +7637,6 @@
           <w:spacing w:val="0"/>
           <w:sz w:val="24"/>
           <w:szCs w:val="24"/>
-          <w:bdr w:val="none" w:color="auto" w:sz="0" w:space="0"/>
           <w:shd w:val="clear" w:fill="FFFFFF"/>
           <w:lang w:val="en-US" w:eastAsia="zh-CN"/>
         </w:rPr>
@@ -7493,7 +7667,6 @@
           <w:spacing w:val="0"/>
           <w:sz w:val="24"/>
           <w:szCs w:val="24"/>
-          <w:bdr w:val="none" w:color="auto" w:sz="0" w:space="0"/>
           <w:shd w:val="clear" w:fill="FFFFFF"/>
           <w:lang w:val="en-US" w:eastAsia="zh-CN"/>
         </w:rPr>
@@ -7506,6 +7679,7 @@
         <w:pageBreakBefore w:val="0"/>
         <w:widowControl/>
         <w:numPr>
+          <w:ilvl w:val="0"/>
           <w:numId w:val="0"/>
         </w:numPr>
         <w:suppressLineNumbers w:val="0"/>
@@ -7538,7 +7712,6 @@
           <w:spacing w:val="0"/>
           <w:sz w:val="21"/>
           <w:szCs w:val="21"/>
-          <w:bdr w:val="none" w:color="auto" w:sz="0" w:space="0"/>
           <w:shd w:val="clear" w:fill="FFFFFF"/>
         </w:rPr>
       </w:pPr>
@@ -7750,7 +7923,7 @@
       <w:pPr>
         <w:rPr>
           <w:rFonts w:hint="eastAsia"/>
-          <w:lang w:val="en-US" w:eastAsia="zh-CN"/>
+          <w:lang w:eastAsia="zh-CN"/>
         </w:rPr>
       </w:pPr>
       <w:r>
@@ -7764,7 +7937,6 @@
     <w:sectPr>
       <w:pgSz w:w="11906" w:h="16838"/>
       <w:pgMar w:top="567" w:right="850" w:bottom="567" w:left="1134" w:header="851" w:footer="992" w:gutter="0"/>
-      <w:paperSrc/>
       <w:cols w:space="0" w:num="1"/>
       <w:rtlGutter w:val="0"/>
       <w:docGrid w:type="lines" w:linePitch="312" w:charSpace="0"/>
@@ -7775,11 +7947,11 @@
 
 <file path=word/numbering.xml><?xml version="1.0" encoding="utf-8"?>
 <w:numbering xmlns:wpc="http://schemas.microsoft.com/office/word/2010/wordprocessingCanvas" xmlns:mc="http://schemas.openxmlformats.org/markup-compatibility/2006" xmlns:o="urn:schemas-microsoft-com:office:office" xmlns:r="http://schemas.openxmlformats.org/officeDocument/2006/relationships" xmlns:m="http://schemas.openxmlformats.org/officeDocument/2006/math" xmlns:v="urn:schemas-microsoft-com:vml" xmlns:wp14="http://schemas.microsoft.com/office/word/2010/wordprocessingDrawing" xmlns:wp="http://schemas.openxmlformats.org/drawingml/2006/wordprocessingDrawing" xmlns:w10="urn:schemas-microsoft-com:office:word" xmlns:w="http://schemas.openxmlformats.org/wordprocessingml/2006/main" xmlns:w14="http://schemas.microsoft.com/office/word/2010/wordml" xmlns:wpg="http://schemas.microsoft.com/office/word/2010/wordprocessingGroup" xmlns:wpi="http://schemas.microsoft.com/office/word/2010/wordprocessingInk" xmlns:wne="http://schemas.microsoft.com/office/word/2006/wordml" xmlns:wps="http://schemas.microsoft.com/office/word/2010/wordprocessingShape" mc:Ignorable="w14 wp14">
-  <w:abstractNum w:abstractNumId="0">
+  <w:abstractNum w:abstractNumId="1472368152">
     <w:nsid w:val="57C28E18"/>
     <w:multiLevelType w:val="singleLevel"/>
     <w:tmpl w:val="57C28E18"/>
-    <w:lvl w:ilvl="0" w:tentative="0">
+    <w:lvl w:ilvl="0" w:tentative="1">
       <w:start w:val="1"/>
       <w:numFmt w:val="decimal"/>
       <w:suff w:val="space"/>
@@ -7788,7 +7960,7 @@
     </w:lvl>
   </w:abstractNum>
   <w:num w:numId="1">
-    <w:abstractNumId w:val="0"/>
+    <w:abstractNumId w:val="1472368152"/>
   </w:num>
 </w:numbering>
 </file>
@@ -7805,8 +7977,8 @@
   <w:latentStyles w:count="260" w:defQFormat="0" w:defUnhideWhenUsed="1" w:defSemiHidden="1" w:defUIPriority="99" w:defLockedState="0">
     <w:lsdException w:qFormat="1" w:unhideWhenUsed="0" w:uiPriority="0" w:semiHidden="0" w:name="Normal"/>
     <w:lsdException w:qFormat="1" w:unhideWhenUsed="0" w:uiPriority="0" w:semiHidden="0" w:name="heading 1"/>
-    <w:lsdException w:qFormat="1" w:uiPriority="0" w:name="heading 2"/>
-    <w:lsdException w:qFormat="1" w:uiPriority="0" w:name="heading 3"/>
+    <w:lsdException w:qFormat="1" w:uiPriority="0" w:semiHidden="0" w:name="heading 2"/>
+    <w:lsdException w:qFormat="1" w:uiPriority="0" w:semiHidden="0" w:name="heading 3"/>
     <w:lsdException w:qFormat="1" w:uiPriority="0" w:name="heading 4"/>
     <w:lsdException w:qFormat="1" w:uiPriority="0" w:name="heading 5"/>
     <w:lsdException w:qFormat="1" w:uiPriority="0" w:name="heading 6"/>
@@ -8210,7 +8382,7 @@
   <a:themeElements>
     <a:clrScheme name="Office">
       <a:dk1>
-        <a:sysClr val="windowText" lastClr="000000"/>
+        <a:sysClr val="windowText" lastClr="313739"/>
       </a:dk1>
       <a:lt1>
         <a:sysClr val="window" lastClr="FFFFFF"/>

</xml_diff>